<commit_message>
Subidos documentos sprint 3
+ Pequeñas mejoras en 2.6
</commit_message>
<xml_diff>
--- a/Fase 2/Evidencias Grupales/2.6_GuiaEstudiante_Fase 2_Informe Final Proyecto APT.docx
+++ b/Fase 2/Evidencias Grupales/2.6_GuiaEstudiante_Fase 2_Informe Final Proyecto APT.docx
@@ -1745,7 +1745,31 @@
                 <w:sz w:val="24"/>
                 <w:szCs w:val="28"/>
               </w:rPr>
-              <w:t xml:space="preserve">Dentro de las evidencias que demuestran el trabajo realizado y las distintas etapas por las que se ha pasado, se cuenta con documentos del primer sprint que cuentan entre ellos con la </w:t>
+              <w:t xml:space="preserve">Dentro de las evidencias que demuestran el trabajo realizado y las distintas etapas por las que se ha pasado, se cuenta con documentos del </w:t>
+            </w:r>
+            <w:r>
+              <w:rPr>
+                <w:rFonts w:ascii="Arial" w:hAnsi="Arial" w:cs="Arial"/>
+                <w:sz w:val="24"/>
+                <w:szCs w:val="28"/>
+              </w:rPr>
+              <w:t xml:space="preserve">segundo y tercer </w:t>
+            </w:r>
+            <w:r>
+              <w:rPr>
+                <w:rFonts w:ascii="Arial" w:hAnsi="Arial" w:cs="Arial"/>
+                <w:sz w:val="24"/>
+                <w:szCs w:val="28"/>
+              </w:rPr>
+              <w:t>sprint que cuentan entre ellos con l</w:t>
+            </w:r>
+            <w:r>
+              <w:rPr>
+                <w:rFonts w:ascii="Arial" w:hAnsi="Arial" w:cs="Arial"/>
+                <w:sz w:val="24"/>
+                <w:szCs w:val="28"/>
+              </w:rPr>
+              <w:t xml:space="preserve">os Sprint </w:t>
             </w:r>
             <w:proofErr w:type="spellStart"/>
             <w:r>
@@ -1754,6 +1778,50 @@
                 <w:sz w:val="24"/>
                 <w:szCs w:val="28"/>
               </w:rPr>
+              <w:t>Planning</w:t>
+            </w:r>
+            <w:proofErr w:type="spellEnd"/>
+            <w:r>
+              <w:rPr>
+                <w:rFonts w:ascii="Arial" w:hAnsi="Arial" w:cs="Arial"/>
+                <w:sz w:val="24"/>
+                <w:szCs w:val="28"/>
+              </w:rPr>
+              <w:t xml:space="preserve">, Scrum </w:t>
+            </w:r>
+            <w:proofErr w:type="spellStart"/>
+            <w:r>
+              <w:rPr>
+                <w:rFonts w:ascii="Arial" w:hAnsi="Arial" w:cs="Arial"/>
+                <w:sz w:val="24"/>
+                <w:szCs w:val="28"/>
+              </w:rPr>
+              <w:t>Board</w:t>
+            </w:r>
+            <w:proofErr w:type="spellEnd"/>
+            <w:r>
+              <w:rPr>
+                <w:rFonts w:ascii="Arial" w:hAnsi="Arial" w:cs="Arial"/>
+                <w:sz w:val="24"/>
+                <w:szCs w:val="28"/>
+              </w:rPr>
+              <w:t>,</w:t>
+            </w:r>
+            <w:r>
+              <w:rPr>
+                <w:rFonts w:ascii="Arial" w:hAnsi="Arial" w:cs="Arial"/>
+                <w:sz w:val="24"/>
+                <w:szCs w:val="28"/>
+              </w:rPr>
+              <w:t xml:space="preserve"> </w:t>
+            </w:r>
+            <w:proofErr w:type="spellStart"/>
+            <w:r>
+              <w:rPr>
+                <w:rFonts w:ascii="Arial" w:hAnsi="Arial" w:cs="Arial"/>
+                <w:sz w:val="24"/>
+                <w:szCs w:val="28"/>
+              </w:rPr>
               <w:t>Burndown</w:t>
             </w:r>
             <w:proofErr w:type="spellEnd"/>
@@ -1763,24 +1831,195 @@
                 <w:sz w:val="24"/>
                 <w:szCs w:val="28"/>
               </w:rPr>
-              <w:t xml:space="preserve"> Chart, la cual muestra la diferencia entre el esfuerzo estimado y el esfuerzo real que tomaron las tareas del proyecto.</w:t>
-            </w:r>
-          </w:p>
-          <w:p>
-            <w:pPr>
-              <w:rPr>
-                <w:rFonts w:ascii="Arial" w:hAnsi="Arial" w:cs="Arial"/>
-                <w:sz w:val="24"/>
-                <w:szCs w:val="28"/>
-              </w:rPr>
-            </w:pPr>
-            <w:r>
-              <w:rPr>
-                <w:rFonts w:ascii="Arial" w:hAnsi="Arial" w:cs="Arial"/>
-                <w:sz w:val="24"/>
-                <w:szCs w:val="28"/>
-              </w:rPr>
-              <w:t>También está el documento de historias de usuario, la cual da fe de lo que fue considerado para el desarrollo del proyecto, finalmente mencionar el mockup el cual sirve para entender el diseño implementado en el sitio web.</w:t>
+              <w:t xml:space="preserve"> Chart,</w:t>
+            </w:r>
+            <w:r>
+              <w:rPr>
+                <w:rFonts w:ascii="Arial" w:hAnsi="Arial" w:cs="Arial"/>
+                <w:sz w:val="24"/>
+                <w:szCs w:val="28"/>
+              </w:rPr>
+              <w:t xml:space="preserve"> </w:t>
+            </w:r>
+            <w:proofErr w:type="spellStart"/>
+            <w:r>
+              <w:rPr>
+                <w:rFonts w:ascii="Arial" w:hAnsi="Arial" w:cs="Arial"/>
+                <w:sz w:val="24"/>
+                <w:szCs w:val="28"/>
+              </w:rPr>
+              <w:t>Impediment</w:t>
+            </w:r>
+            <w:proofErr w:type="spellEnd"/>
+            <w:r>
+              <w:rPr>
+                <w:rFonts w:ascii="Arial" w:hAnsi="Arial" w:cs="Arial"/>
+                <w:sz w:val="24"/>
+                <w:szCs w:val="28"/>
+              </w:rPr>
+              <w:t xml:space="preserve"> log, </w:t>
+            </w:r>
+            <w:proofErr w:type="spellStart"/>
+            <w:r>
+              <w:rPr>
+                <w:rFonts w:ascii="Arial" w:hAnsi="Arial" w:cs="Arial"/>
+                <w:sz w:val="24"/>
+                <w:szCs w:val="28"/>
+              </w:rPr>
+              <w:t>Definition</w:t>
+            </w:r>
+            <w:proofErr w:type="spellEnd"/>
+            <w:r>
+              <w:rPr>
+                <w:rFonts w:ascii="Arial" w:hAnsi="Arial" w:cs="Arial"/>
+                <w:sz w:val="24"/>
+                <w:szCs w:val="28"/>
+              </w:rPr>
+              <w:t xml:space="preserve"> </w:t>
+            </w:r>
+            <w:proofErr w:type="spellStart"/>
+            <w:r>
+              <w:rPr>
+                <w:rFonts w:ascii="Arial" w:hAnsi="Arial" w:cs="Arial"/>
+                <w:sz w:val="24"/>
+                <w:szCs w:val="28"/>
+              </w:rPr>
+              <w:t>of</w:t>
+            </w:r>
+            <w:proofErr w:type="spellEnd"/>
+            <w:r>
+              <w:rPr>
+                <w:rFonts w:ascii="Arial" w:hAnsi="Arial" w:cs="Arial"/>
+                <w:sz w:val="24"/>
+                <w:szCs w:val="28"/>
+              </w:rPr>
+              <w:t xml:space="preserve"> done, Sprint </w:t>
+            </w:r>
+            <w:proofErr w:type="spellStart"/>
+            <w:r>
+              <w:rPr>
+                <w:rFonts w:ascii="Arial" w:hAnsi="Arial" w:cs="Arial"/>
+                <w:sz w:val="24"/>
+                <w:szCs w:val="28"/>
+              </w:rPr>
+              <w:t>review</w:t>
+            </w:r>
+            <w:proofErr w:type="spellEnd"/>
+            <w:r>
+              <w:rPr>
+                <w:rFonts w:ascii="Arial" w:hAnsi="Arial" w:cs="Arial"/>
+                <w:sz w:val="24"/>
+                <w:szCs w:val="28"/>
+              </w:rPr>
+              <w:t xml:space="preserve"> y </w:t>
+            </w:r>
+            <w:proofErr w:type="spellStart"/>
+            <w:r>
+              <w:rPr>
+                <w:rFonts w:ascii="Arial" w:hAnsi="Arial" w:cs="Arial"/>
+                <w:sz w:val="24"/>
+                <w:szCs w:val="28"/>
+              </w:rPr>
+              <w:t>Restrospective</w:t>
+            </w:r>
+            <w:proofErr w:type="spellEnd"/>
+            <w:r>
+              <w:rPr>
+                <w:rFonts w:ascii="Arial" w:hAnsi="Arial" w:cs="Arial"/>
+                <w:sz w:val="24"/>
+                <w:szCs w:val="28"/>
+              </w:rPr>
+              <w:t>.</w:t>
+            </w:r>
+          </w:p>
+          <w:p>
+            <w:pPr>
+              <w:rPr>
+                <w:rFonts w:ascii="Arial" w:hAnsi="Arial" w:cs="Arial"/>
+                <w:sz w:val="24"/>
+                <w:szCs w:val="28"/>
+              </w:rPr>
+            </w:pPr>
+            <w:r>
+              <w:rPr>
+                <w:rFonts w:ascii="Arial" w:hAnsi="Arial" w:cs="Arial"/>
+                <w:sz w:val="24"/>
+                <w:szCs w:val="28"/>
+              </w:rPr>
+              <w:t>También está</w:t>
+            </w:r>
+            <w:r>
+              <w:rPr>
+                <w:rFonts w:ascii="Arial" w:hAnsi="Arial" w:cs="Arial"/>
+                <w:sz w:val="24"/>
+                <w:szCs w:val="28"/>
+              </w:rPr>
+              <w:t>n</w:t>
+            </w:r>
+            <w:r>
+              <w:rPr>
+                <w:rFonts w:ascii="Arial" w:hAnsi="Arial" w:cs="Arial"/>
+                <w:sz w:val="24"/>
+                <w:szCs w:val="28"/>
+              </w:rPr>
+              <w:t xml:space="preserve"> </w:t>
+            </w:r>
+            <w:r>
+              <w:rPr>
+                <w:rFonts w:ascii="Arial" w:hAnsi="Arial" w:cs="Arial"/>
+                <w:sz w:val="24"/>
+                <w:szCs w:val="28"/>
+              </w:rPr>
+              <w:t>los</w:t>
+            </w:r>
+            <w:r>
+              <w:rPr>
+                <w:rFonts w:ascii="Arial" w:hAnsi="Arial" w:cs="Arial"/>
+                <w:sz w:val="24"/>
+                <w:szCs w:val="28"/>
+              </w:rPr>
+              <w:t xml:space="preserve"> documento</w:t>
+            </w:r>
+            <w:r>
+              <w:rPr>
+                <w:rFonts w:ascii="Arial" w:hAnsi="Arial" w:cs="Arial"/>
+                <w:sz w:val="24"/>
+                <w:szCs w:val="28"/>
+              </w:rPr>
+              <w:t>s asociados a</w:t>
+            </w:r>
+            <w:r>
+              <w:rPr>
+                <w:rFonts w:ascii="Arial" w:hAnsi="Arial" w:cs="Arial"/>
+                <w:sz w:val="24"/>
+                <w:szCs w:val="28"/>
+              </w:rPr>
+              <w:t xml:space="preserve"> historias de usuario,</w:t>
+            </w:r>
+            <w:r>
+              <w:rPr>
+                <w:rFonts w:ascii="Arial" w:hAnsi="Arial" w:cs="Arial"/>
+                <w:sz w:val="24"/>
+                <w:szCs w:val="28"/>
+              </w:rPr>
+              <w:t xml:space="preserve"> entre los que se cuentan la planilla homónima, un backlog priorizado, Lista de tareas de iteración y una hoja de ruta del proyecto.</w:t>
+            </w:r>
+          </w:p>
+          <w:p>
+            <w:pPr>
+              <w:rPr>
+                <w:rFonts w:ascii="Arial" w:hAnsi="Arial" w:cs="Arial"/>
+                <w:sz w:val="24"/>
+                <w:szCs w:val="28"/>
+              </w:rPr>
+            </w:pPr>
+            <w:r>
+              <w:rPr>
+                <w:rFonts w:ascii="Arial" w:hAnsi="Arial" w:cs="Arial"/>
+                <w:sz w:val="24"/>
+                <w:szCs w:val="28"/>
+              </w:rPr>
+              <w:t>Además, se encuentra el informe final, el cual recopila todo el avance, mencionar que el detalle sobre cada evidencia mencionada se encuentra en el documento de avance del proyecto.</w:t>
             </w:r>
           </w:p>
         </w:tc>
@@ -1963,12 +2202,43 @@
                 <w:szCs w:val="28"/>
               </w:rPr>
             </w:pPr>
-            <w:r>
-              <w:rPr>
-                <w:rFonts w:ascii="Arial" w:hAnsi="Arial" w:cs="Arial"/>
-                <w:sz w:val="24"/>
-                <w:szCs w:val="28"/>
-              </w:rPr>
+          </w:p>
+          <w:p>
+            <w:pPr>
+              <w:jc w:val="both"/>
+              <w:rPr>
+                <w:rFonts w:ascii="Arial" w:hAnsi="Arial" w:cs="Arial"/>
+                <w:sz w:val="24"/>
+                <w:szCs w:val="28"/>
+              </w:rPr>
+            </w:pPr>
+          </w:p>
+          <w:p>
+            <w:pPr>
+              <w:jc w:val="both"/>
+              <w:rPr>
+                <w:rFonts w:ascii="Arial" w:hAnsi="Arial" w:cs="Arial"/>
+                <w:sz w:val="24"/>
+                <w:szCs w:val="28"/>
+              </w:rPr>
+            </w:pPr>
+          </w:p>
+          <w:p>
+            <w:pPr>
+              <w:jc w:val="both"/>
+              <w:rPr>
+                <w:rFonts w:ascii="Arial" w:hAnsi="Arial" w:cs="Arial"/>
+                <w:sz w:val="24"/>
+                <w:szCs w:val="28"/>
+              </w:rPr>
+            </w:pPr>
+            <w:r>
+              <w:rPr>
+                <w:rFonts w:ascii="Arial" w:hAnsi="Arial" w:cs="Arial"/>
+                <w:sz w:val="24"/>
+                <w:szCs w:val="28"/>
+              </w:rPr>
+              <w:lastRenderedPageBreak/>
               <w:t>El equipo de trabajo se ve interesado en explorar aún más el desarrollo back-</w:t>
             </w:r>
             <w:proofErr w:type="spellStart"/>
@@ -2068,7 +2338,6 @@
                 <w:sz w:val="24"/>
                 <w:szCs w:val="28"/>
               </w:rPr>
-              <w:lastRenderedPageBreak/>
               <w:t>django</w:t>
             </w:r>
             <w:proofErr w:type="spellEnd"/>
@@ -4125,12 +4394,6 @@
 </file>
 
 <file path=customXml/item1.xml><?xml version="1.0" encoding="utf-8"?>
-<p:properties xmlns:p="http://schemas.microsoft.com/office/2006/metadata/properties" xmlns:xsi="http://www.w3.org/2001/XMLSchema-instance" xmlns:pc="http://schemas.microsoft.com/office/infopath/2007/PartnerControls">
-  <documentManagement/>
-</p:properties>
-</file>
-
-<file path=customXml/item2.xml><?xml version="1.0" encoding="utf-8"?>
 <?mso-contentType ?>
 <FormTemplates xmlns="http://schemas.microsoft.com/sharepoint/v3/contenttype/forms">
   <Display>DocumentLibraryForm</Display>
@@ -4139,11 +4402,13 @@
 </FormTemplates>
 </file>
 
-<file path=customXml/item3.xml><?xml version="1.0" encoding="utf-8"?>
-<b:Sources xmlns:b="http://schemas.openxmlformats.org/officeDocument/2006/bibliography" xmlns="http://schemas.openxmlformats.org/officeDocument/2006/bibliography" SelectedStyle="\APASixthEditionOfficeOnline.xsl" StyleName="APA" Version="6"/>
+<file path=customXml/item2.xml><?xml version="1.0" encoding="utf-8"?>
+<p:properties xmlns:p="http://schemas.microsoft.com/office/2006/metadata/properties" xmlns:xsi="http://www.w3.org/2001/XMLSchema-instance" xmlns:pc="http://schemas.microsoft.com/office/infopath/2007/PartnerControls">
+  <documentManagement/>
+</p:properties>
 </file>
 
-<file path=customXml/item4.xml><?xml version="1.0" encoding="utf-8"?>
+<file path=customXml/item3.xml><?xml version="1.0" encoding="utf-8"?>
 <ct:contentTypeSchema xmlns:ct="http://schemas.microsoft.com/office/2006/metadata/contentType" xmlns:ma="http://schemas.microsoft.com/office/2006/metadata/properties/metaAttributes" ct:_="" ma:_="" ma:contentTypeName="Documento" ma:contentTypeID="0x010100E96778489EE7714D8BD12CC105EB918B" ma:contentTypeVersion="2" ma:contentTypeDescription="Crear nuevo documento." ma:contentTypeScope="" ma:versionID="416c5c7ae9b5d54d83875cd3c65194e3">
   <xsd:schema xmlns:xsd="http://www.w3.org/2001/XMLSchema" xmlns:xs="http://www.w3.org/2001/XMLSchema" xmlns:p="http://schemas.microsoft.com/office/2006/metadata/properties" xmlns:ns2="126e8a1c-9ea9-435a-ac89-d06c80d62e30" targetNamespace="http://schemas.microsoft.com/office/2006/metadata/properties" ma:root="true" ma:fieldsID="70a237c842677bd850644f8595079f5e" ns2:_="">
     <xsd:import namespace="126e8a1c-9ea9-435a-ac89-d06c80d62e30"/>
@@ -4275,7 +4540,19 @@
 </ct:contentTypeSchema>
 </file>
 
+<file path=customXml/item4.xml><?xml version="1.0" encoding="utf-8"?>
+<b:Sources xmlns:b="http://schemas.openxmlformats.org/officeDocument/2006/bibliography" xmlns="http://schemas.openxmlformats.org/officeDocument/2006/bibliography" SelectedStyle="\APASixthEditionOfficeOnline.xsl" StyleName="APA" Version="6"/>
+</file>
+
 <file path=customXml/itemProps1.xml><?xml version="1.0" encoding="utf-8"?>
+<ds:datastoreItem xmlns:ds="http://schemas.openxmlformats.org/officeDocument/2006/customXml" ds:itemID="{DB26575A-B7B3-4412-B642-D3B0845180CC}">
+  <ds:schemaRefs>
+    <ds:schemaRef ds:uri="http://schemas.microsoft.com/sharepoint/v3/contenttype/forms"/>
+  </ds:schemaRefs>
+</ds:datastoreItem>
+</file>
+
+<file path=customXml/itemProps2.xml><?xml version="1.0" encoding="utf-8"?>
 <ds:datastoreItem xmlns:ds="http://schemas.openxmlformats.org/officeDocument/2006/customXml" ds:itemID="{372B79FC-6971-4544-98C5-83069028712A}">
   <ds:schemaRefs>
     <ds:schemaRef ds:uri="http://schemas.microsoft.com/office/2006/metadata/properties"/>
@@ -4284,23 +4561,7 @@
 </ds:datastoreItem>
 </file>
 
-<file path=customXml/itemProps2.xml><?xml version="1.0" encoding="utf-8"?>
-<ds:datastoreItem xmlns:ds="http://schemas.openxmlformats.org/officeDocument/2006/customXml" ds:itemID="{DB26575A-B7B3-4412-B642-D3B0845180CC}">
-  <ds:schemaRefs>
-    <ds:schemaRef ds:uri="http://schemas.microsoft.com/sharepoint/v3/contenttype/forms"/>
-  </ds:schemaRefs>
-</ds:datastoreItem>
-</file>
-
 <file path=customXml/itemProps3.xml><?xml version="1.0" encoding="utf-8"?>
-<ds:datastoreItem xmlns:ds="http://schemas.openxmlformats.org/officeDocument/2006/customXml" ds:itemID="{BDCED711-E314-4C22-B587-D275DD8897EC}">
-  <ds:schemaRefs>
-    <ds:schemaRef ds:uri="http://schemas.openxmlformats.org/officeDocument/2006/bibliography"/>
-  </ds:schemaRefs>
-</ds:datastoreItem>
-</file>
-
-<file path=customXml/itemProps4.xml><?xml version="1.0" encoding="utf-8"?>
 <ds:datastoreItem xmlns:ds="http://schemas.openxmlformats.org/officeDocument/2006/customXml" ds:itemID="{1A4E63CB-0BBC-477D-B96D-0B1E89CFECED}">
   <ds:schemaRefs>
     <ds:schemaRef ds:uri="http://schemas.microsoft.com/office/2006/metadata/contentType"/>
@@ -4316,4 +4577,12 @@
     <ds:schemaRef ds:uri="http://schemas.microsoft.com/internal/obd"/>
   </ds:schemaRefs>
 </ds:datastoreItem>
+</file>
+
+<file path=customXml/itemProps4.xml><?xml version="1.0" encoding="utf-8"?>
+<ds:datastoreItem xmlns:ds="http://schemas.openxmlformats.org/officeDocument/2006/customXml" ds:itemID="{BDCED711-E314-4C22-B587-D275DD8897EC}">
+  <ds:schemaRefs>
+    <ds:schemaRef ds:uri="http://schemas.openxmlformats.org/officeDocument/2006/bibliography"/>
+  </ds:schemaRefs>
+</ds:datastoreItem>
 </file>
</xml_diff>